<commit_message>
Början på validering av drag
</commit_message>
<xml_diff>
--- a/ARBETSPLAN.docx
+++ b/ARBETSPLAN.docx
@@ -79,7 +79,16 @@
     </w:p>
     <w:p>
       <w:r>
-        <w:t>Grafik och UI</w:t>
+        <w:t>Grafik</w:t>
+      </w:r>
+      <w:r>
+        <w:t>,</w:t>
+      </w:r>
+      <w:r>
+        <w:t xml:space="preserve"> UI</w:t>
+      </w:r>
+      <w:r>
+        <w:t xml:space="preserve"> och möjligtvis AI</w:t>
       </w:r>
     </w:p>
     <w:sectPr>

</xml_diff>

<commit_message>
Lade till SFML i projektet och bytte till Visual Studio från Code
</commit_message>
<xml_diff>
--- a/ARBETSPLAN.docx
+++ b/ARBETSPLAN.docx
@@ -25,7 +25,12 @@
     </w:p>
     <w:p>
       <w:r>
-        <w:t>Grafiklösning ännu inte bestämd</w:t>
+        <w:t>Visual Studio som IDE</w:t>
+      </w:r>
+    </w:p>
+    <w:p>
+      <w:r>
+        <w:t>SFML för grafiken</w:t>
       </w:r>
     </w:p>
     <w:p>
@@ -60,13 +65,15 @@
     </w:p>
     <w:p>
       <w:r>
-        <w:t xml:space="preserve">Nära </w:t>
-      </w:r>
-      <w:r>
-        <w:t>f</w:t>
-      </w:r>
-      <w:r>
-        <w:t>ungerande spel</w:t>
+        <w:t>Grafik</w:t>
+      </w:r>
+    </w:p>
+    <w:p>
+      <w:r>
+        <w:t xml:space="preserve">Lägga ut </w:t>
+      </w:r>
+      <w:r>
+        <w:t>enheter</w:t>
       </w:r>
     </w:p>
     <w:p>
@@ -79,16 +86,12 @@
     </w:p>
     <w:p>
       <w:r>
-        <w:t>Grafik</w:t>
-      </w:r>
-      <w:r>
-        <w:t>,</w:t>
-      </w:r>
-      <w:r>
-        <w:t xml:space="preserve"> UI</w:t>
-      </w:r>
-      <w:r>
-        <w:t xml:space="preserve"> och möjligtvis AI</w:t>
+        <w:t>Flytta enheter</w:t>
+      </w:r>
+    </w:p>
+    <w:p>
+      <w:r>
+        <w:t>AI</w:t>
       </w:r>
     </w:p>
     <w:sectPr>

</xml_diff>

<commit_message>
Rörelselogiken funkar fast inte för scouter
</commit_message>
<xml_diff>
--- a/ARBETSPLAN.docx
+++ b/ARBETSPLAN.docx
@@ -92,6 +92,59 @@
     <w:p>
       <w:r>
         <w:t>AI</w:t>
+      </w:r>
+    </w:p>
+    <w:p/>
+    <w:p/>
+    <w:p>
+      <w:r>
+        <w:t>Att göra:</w:t>
+      </w:r>
+    </w:p>
+    <w:p>
+      <w:r>
+        <w:t>Validera att alla enheter är utsatta när man trycker på start</w:t>
+      </w:r>
+    </w:p>
+    <w:p>
+      <w:r>
+        <w:t>Fixa rörelselogiken</w:t>
+      </w:r>
+    </w:p>
+    <w:p>
+      <w:r>
+        <w:t>Visa en vinst skärm när en flagga attackeras</w:t>
+      </w:r>
+    </w:p>
+    <w:p>
+      <w:r>
+        <w:t>Dölj fieendepjäserna till man slåss</w:t>
+      </w:r>
+    </w:p>
+    <w:p>
+      <w:r>
+        <w:t>AI</w:t>
+      </w:r>
+    </w:p>
+    <w:p>
+      <w:r>
+        <w:t>EXTRA:</w:t>
+      </w:r>
+    </w:p>
+    <w:p>
+      <w:r>
+        <w:t>INZOOMNING PÅ ENHETERNA DÅ DE SLÅSS (RENDERA TVÅ STORA HI</w:t>
+      </w:r>
+      <w:r>
+        <w:t>GH RES FILER</w:t>
+      </w:r>
+      <w:r>
+        <w:t>)</w:t>
+      </w:r>
+    </w:p>
+    <w:p>
+      <w:r>
+        <w:t>LJUD</w:t>
       </w:r>
     </w:p>
     <w:sectPr>

</xml_diff>

<commit_message>
Man kan nu vinna spelet
</commit_message>
<xml_diff>
--- a/ARBETSPLAN.docx
+++ b/ARBETSPLAN.docx
@@ -102,24 +102,173 @@
       </w:r>
     </w:p>
     <w:p>
+      <w:pPr>
+        <w:shd w:val="clear" w:color="auto" w:fill="92D050"/>
+      </w:pPr>
+      <w:r>
+        <w:t xml:space="preserve"> </w:t>
+      </w:r>
       <w:r>
         <w:t>Validera att alla enheter är utsatta när man trycker på start</w:t>
       </w:r>
     </w:p>
     <w:p>
+      <w:pPr>
+        <w:shd w:val="clear" w:color="auto" w:fill="92D050"/>
+      </w:pPr>
       <w:r>
         <w:t>Fixa rörelselogiken</w:t>
       </w:r>
     </w:p>
     <w:p>
       <w:r>
-        <w:t>Visa en vinst skärm när en flagga attackeras</w:t>
-      </w:r>
-    </w:p>
-    <w:p>
-      <w:r>
-        <w:t>Dölj fieendepjäserna till man slåss</w:t>
-      </w:r>
+        <w:t xml:space="preserve">Visa en </w:t>
+      </w:r>
+      <w:proofErr w:type="gramStart"/>
+      <w:r>
+        <w:t>vinst skärm</w:t>
+      </w:r>
+      <w:proofErr w:type="gramEnd"/>
+      <w:r>
+        <w:t xml:space="preserve"> när en flagga attackeras</w:t>
+      </w:r>
+    </w:p>
+    <w:p>
+      <w:r>
+        <w:t xml:space="preserve">Dölj </w:t>
+      </w:r>
+      <w:proofErr w:type="spellStart"/>
+      <w:r>
+        <w:t>fieendepjäserna</w:t>
+      </w:r>
+      <w:proofErr w:type="spellEnd"/>
+      <w:r>
+        <w:t xml:space="preserve"> till man slåss</w:t>
+      </w:r>
+    </w:p>
+    <w:p>
+      <w:proofErr w:type="spellStart"/>
+      <w:r>
+        <w:rPr>
+          <w:rFonts w:ascii="Arial" w:hAnsi="Arial" w:cs="Arial"/>
+          <w:color w:val="969AA1"/>
+          <w:sz w:val="21"/>
+          <w:szCs w:val="21"/>
+          <w:shd w:val="clear" w:color="auto" w:fill="000000"/>
+        </w:rPr>
+        <w:t>find</w:t>
+      </w:r>
+      <w:proofErr w:type="spellEnd"/>
+      <w:r>
+        <w:rPr>
+          <w:rFonts w:ascii="Arial" w:hAnsi="Arial" w:cs="Arial"/>
+          <w:color w:val="969AA1"/>
+          <w:sz w:val="21"/>
+          <w:szCs w:val="21"/>
+          <w:shd w:val="clear" w:color="auto" w:fill="000000"/>
+        </w:rPr>
+        <w:t xml:space="preserve"> the </w:t>
+      </w:r>
+      <w:proofErr w:type="spellStart"/>
+      <w:r>
+        <w:rPr>
+          <w:rFonts w:ascii="Arial" w:hAnsi="Arial" w:cs="Arial"/>
+          <w:color w:val="969AA1"/>
+          <w:sz w:val="21"/>
+          <w:szCs w:val="21"/>
+          <w:shd w:val="clear" w:color="auto" w:fill="000000"/>
+        </w:rPr>
+        <w:t>reason</w:t>
+      </w:r>
+      <w:proofErr w:type="spellEnd"/>
+      <w:r>
+        <w:rPr>
+          <w:rFonts w:ascii="Arial" w:hAnsi="Arial" w:cs="Arial"/>
+          <w:color w:val="969AA1"/>
+          <w:sz w:val="21"/>
+          <w:szCs w:val="21"/>
+          <w:shd w:val="clear" w:color="auto" w:fill="000000"/>
+        </w:rPr>
+        <w:t xml:space="preserve"> ranks </w:t>
+      </w:r>
+      <w:proofErr w:type="spellStart"/>
+      <w:r>
+        <w:rPr>
+          <w:rFonts w:ascii="Arial" w:hAnsi="Arial" w:cs="Arial"/>
+          <w:color w:val="969AA1"/>
+          <w:sz w:val="21"/>
+          <w:szCs w:val="21"/>
+          <w:shd w:val="clear" w:color="auto" w:fill="000000"/>
+        </w:rPr>
+        <w:t>don't</w:t>
+      </w:r>
+      <w:proofErr w:type="spellEnd"/>
+      <w:r>
+        <w:rPr>
+          <w:rFonts w:ascii="Arial" w:hAnsi="Arial" w:cs="Arial"/>
+          <w:color w:val="969AA1"/>
+          <w:sz w:val="21"/>
+          <w:szCs w:val="21"/>
+          <w:shd w:val="clear" w:color="auto" w:fill="000000"/>
+        </w:rPr>
+        <w:t xml:space="preserve"> match </w:t>
+      </w:r>
+      <w:proofErr w:type="spellStart"/>
+      <w:r>
+        <w:rPr>
+          <w:rFonts w:ascii="Arial" w:hAnsi="Arial" w:cs="Arial"/>
+          <w:color w:val="969AA1"/>
+          <w:sz w:val="21"/>
+          <w:szCs w:val="21"/>
+          <w:shd w:val="clear" w:color="auto" w:fill="000000"/>
+        </w:rPr>
+        <w:t>textures</w:t>
+      </w:r>
+      <w:proofErr w:type="spellEnd"/>
+      <w:r>
+        <w:rPr>
+          <w:rFonts w:ascii="Arial" w:hAnsi="Arial" w:cs="Arial"/>
+          <w:color w:val="969AA1"/>
+          <w:sz w:val="21"/>
+          <w:szCs w:val="21"/>
+          <w:shd w:val="clear" w:color="auto" w:fill="000000"/>
+        </w:rPr>
+        <w:t xml:space="preserve"> </w:t>
+      </w:r>
+      <w:proofErr w:type="spellStart"/>
+      <w:r>
+        <w:rPr>
+          <w:rFonts w:ascii="Arial" w:hAnsi="Arial" w:cs="Arial"/>
+          <w:color w:val="969AA1"/>
+          <w:sz w:val="21"/>
+          <w:szCs w:val="21"/>
+          <w:shd w:val="clear" w:color="auto" w:fill="000000"/>
+        </w:rPr>
+        <w:t>after</w:t>
+      </w:r>
+      <w:proofErr w:type="spellEnd"/>
+      <w:r>
+        <w:rPr>
+          <w:rFonts w:ascii="Arial" w:hAnsi="Arial" w:cs="Arial"/>
+          <w:color w:val="969AA1"/>
+          <w:sz w:val="21"/>
+          <w:szCs w:val="21"/>
+          <w:shd w:val="clear" w:color="auto" w:fill="000000"/>
+        </w:rPr>
+        <w:t xml:space="preserve"> </w:t>
+      </w:r>
+      <w:proofErr w:type="spellStart"/>
+      <w:r>
+        <w:rPr>
+          <w:rFonts w:ascii="Arial" w:hAnsi="Arial" w:cs="Arial"/>
+          <w:color w:val="969AA1"/>
+          <w:sz w:val="21"/>
+          <w:szCs w:val="21"/>
+          <w:shd w:val="clear" w:color="auto" w:fill="000000"/>
+        </w:rPr>
+        <w:t>randomisation</w:t>
+      </w:r>
+      <w:proofErr w:type="spellEnd"/>
     </w:p>
     <w:p>
       <w:r>
@@ -147,6 +296,7 @@
         <w:t>LJUD</w:t>
       </w:r>
     </w:p>
+    <w:p/>
     <w:sectPr>
       <w:pgSz w:w="11906" w:h="16838"/>
       <w:pgMar w:top="1417" w:right="1417" w:bottom="1417" w:left="1417" w:header="708" w:footer="708" w:gutter="0"/>

</xml_diff>

<commit_message>
kan dölja de röda pjäserna
</commit_message>
<xml_diff>
--- a/ARBETSPLAN.docx
+++ b/ARBETSPLAN.docx
@@ -121,28 +121,56 @@
       </w:r>
     </w:p>
     <w:p>
-      <w:r>
+      <w:pPr>
+        <w:rPr>
+          <w:color w:val="92D050"/>
+        </w:rPr>
+      </w:pPr>
+      <w:r>
+        <w:rPr>
+          <w:color w:val="92D050"/>
+        </w:rPr>
         <w:t xml:space="preserve">Visa en </w:t>
       </w:r>
       <w:proofErr w:type="gramStart"/>
       <w:r>
+        <w:rPr>
+          <w:color w:val="92D050"/>
+        </w:rPr>
         <w:t>vinst skärm</w:t>
       </w:r>
       <w:proofErr w:type="gramEnd"/>
       <w:r>
+        <w:rPr>
+          <w:color w:val="92D050"/>
+        </w:rPr>
         <w:t xml:space="preserve"> när en flagga attackeras</w:t>
       </w:r>
     </w:p>
     <w:p>
-      <w:r>
+      <w:pPr>
+        <w:rPr>
+          <w:color w:val="92D050"/>
+        </w:rPr>
+      </w:pPr>
+      <w:r>
+        <w:rPr>
+          <w:color w:val="92D050"/>
+        </w:rPr>
         <w:t xml:space="preserve">Dölj </w:t>
       </w:r>
       <w:proofErr w:type="spellStart"/>
       <w:r>
+        <w:rPr>
+          <w:color w:val="92D050"/>
+        </w:rPr>
         <w:t>fieendepjäserna</w:t>
       </w:r>
       <w:proofErr w:type="spellEnd"/>
       <w:r>
+        <w:rPr>
+          <w:color w:val="92D050"/>
+        </w:rPr>
         <w:t xml:space="preserve"> till man slåss</w:t>
       </w:r>
     </w:p>

</xml_diff>